<commit_message>
update Deploy React JS to Github
</commit_message>
<xml_diff>
--- a/01. Document/Báo cáo và Demo React JS.docx
+++ b/01. Document/Báo cáo và Demo React JS.docx
@@ -2725,8 +2725,6 @@
           <w:fldChar w:fldCharType="end"/>
         </w:r>
       </w:hyperlink>
-      <w:bookmarkStart w:id="0" w:name="_GoBack"/>
-      <w:bookmarkEnd w:id="0"/>
     </w:p>
     <w:p>
       <w:pPr>
@@ -5562,7 +5560,7 @@
         </w:rPr>
         <w:t xml:space="preserve"> </w:t>
       </w:r>
-      <w:bookmarkStart w:id="1" w:name="_Toc23951776"/>
+      <w:bookmarkStart w:id="0" w:name="_Toc23951776"/>
       <w:r>
         <w:rPr>
           <w:b/>
@@ -5607,7 +5605,7 @@
         </w:rPr>
         <w:t>?</w:t>
       </w:r>
-      <w:bookmarkEnd w:id="1"/>
+      <w:bookmarkEnd w:id="0"/>
     </w:p>
     <w:p>
       <w:pPr>
@@ -7411,7 +7409,7 @@
           <w:szCs w:val="44"/>
         </w:rPr>
       </w:pPr>
-      <w:bookmarkStart w:id="2" w:name="_Toc23951777"/>
+      <w:bookmarkStart w:id="1" w:name="_Toc23951777"/>
       <w:proofErr w:type="spellStart"/>
       <w:r>
         <w:rPr>
@@ -7484,7 +7482,7 @@
         </w:rPr>
         <w:t xml:space="preserve"> React JS</w:t>
       </w:r>
-      <w:bookmarkEnd w:id="2"/>
+      <w:bookmarkEnd w:id="1"/>
     </w:p>
     <w:p>
       <w:pPr>
@@ -7672,7 +7670,7 @@
           <w:szCs w:val="28"/>
         </w:rPr>
       </w:pPr>
-      <w:bookmarkStart w:id="3" w:name="_Toc23961101"/>
+      <w:bookmarkStart w:id="2" w:name="_Toc23961101"/>
       <w:proofErr w:type="spellStart"/>
       <w:r>
         <w:rPr>
@@ -7718,7 +7716,7 @@
         </w:rPr>
         <w:t>1</w:t>
       </w:r>
-      <w:bookmarkEnd w:id="3"/>
+      <w:bookmarkEnd w:id="2"/>
       <w:r>
         <w:rPr>
           <w:sz w:val="28"/>
@@ -8045,7 +8043,7 @@
           <w:szCs w:val="28"/>
         </w:rPr>
       </w:pPr>
-      <w:bookmarkStart w:id="4" w:name="_Toc23961102"/>
+      <w:bookmarkStart w:id="3" w:name="_Toc23961102"/>
       <w:proofErr w:type="spellStart"/>
       <w:r>
         <w:rPr>
@@ -8091,7 +8089,7 @@
         </w:rPr>
         <w:t>2</w:t>
       </w:r>
-      <w:bookmarkEnd w:id="4"/>
+      <w:bookmarkEnd w:id="3"/>
       <w:r>
         <w:rPr>
           <w:sz w:val="28"/>
@@ -8236,7 +8234,7 @@
           <w:szCs w:val="28"/>
         </w:rPr>
       </w:pPr>
-      <w:bookmarkStart w:id="5" w:name="_Toc23961103"/>
+      <w:bookmarkStart w:id="4" w:name="_Toc23961103"/>
       <w:proofErr w:type="spellStart"/>
       <w:r>
         <w:rPr>
@@ -8282,7 +8280,7 @@
         </w:rPr>
         <w:t>3</w:t>
       </w:r>
-      <w:bookmarkEnd w:id="5"/>
+      <w:bookmarkEnd w:id="4"/>
       <w:r>
         <w:rPr>
           <w:sz w:val="28"/>
@@ -8427,7 +8425,7 @@
           <w:szCs w:val="44"/>
         </w:rPr>
       </w:pPr>
-      <w:bookmarkStart w:id="6" w:name="_Toc23951778"/>
+      <w:bookmarkStart w:id="5" w:name="_Toc23951778"/>
       <w:proofErr w:type="spellStart"/>
       <w:r>
         <w:rPr>
@@ -8598,7 +8596,7 @@
         </w:rPr>
         <w:t xml:space="preserve"> React JS</w:t>
       </w:r>
-      <w:bookmarkEnd w:id="6"/>
+      <w:bookmarkEnd w:id="5"/>
     </w:p>
     <w:p>
       <w:pPr>
@@ -8793,7 +8791,7 @@
           <w:szCs w:val="28"/>
         </w:rPr>
       </w:pPr>
-      <w:bookmarkStart w:id="7" w:name="_Toc23961104"/>
+      <w:bookmarkStart w:id="6" w:name="_Toc23961104"/>
       <w:proofErr w:type="spellStart"/>
       <w:r>
         <w:rPr>
@@ -8839,7 +8837,7 @@
         </w:rPr>
         <w:t>4</w:t>
       </w:r>
-      <w:bookmarkEnd w:id="7"/>
+      <w:bookmarkEnd w:id="6"/>
       <w:r>
         <w:rPr>
           <w:sz w:val="28"/>
@@ -8905,7 +8903,7 @@
           <w:u w:val="single"/>
         </w:rPr>
       </w:pPr>
-      <w:bookmarkStart w:id="8" w:name="_Toc23951779"/>
+      <w:bookmarkStart w:id="7" w:name="_Toc23951779"/>
       <w:r>
         <w:rPr>
           <w:rFonts w:ascii="Times New Roman" w:hAnsi="Times New Roman" w:cs="Times New Roman"/>
@@ -8917,7 +8915,7 @@
         </w:rPr>
         <w:t>Render html</w:t>
       </w:r>
-      <w:bookmarkEnd w:id="8"/>
+      <w:bookmarkEnd w:id="7"/>
     </w:p>
     <w:p/>
     <w:p>
@@ -8983,7 +8981,7 @@
           <w:szCs w:val="28"/>
         </w:rPr>
       </w:pPr>
-      <w:bookmarkStart w:id="9" w:name="_Toc23961105"/>
+      <w:bookmarkStart w:id="8" w:name="_Toc23961105"/>
       <w:proofErr w:type="spellStart"/>
       <w:r>
         <w:rPr>
@@ -9029,7 +9027,7 @@
         </w:rPr>
         <w:t>5</w:t>
       </w:r>
-      <w:bookmarkEnd w:id="9"/>
+      <w:bookmarkEnd w:id="8"/>
       <w:r>
         <w:rPr>
           <w:sz w:val="28"/>
@@ -9060,7 +9058,7 @@
           <w:u w:val="single"/>
         </w:rPr>
       </w:pPr>
-      <w:bookmarkStart w:id="10" w:name="_Toc23951780"/>
+      <w:bookmarkStart w:id="9" w:name="_Toc23951780"/>
       <w:r>
         <w:rPr>
           <w:rFonts w:ascii="Times New Roman" w:hAnsi="Times New Roman" w:cs="Times New Roman"/>
@@ -9120,7 +9118,7 @@
         </w:rPr>
         <w:t>:</w:t>
       </w:r>
-      <w:bookmarkEnd w:id="10"/>
+      <w:bookmarkEnd w:id="9"/>
     </w:p>
     <w:p>
       <w:pPr>
@@ -9282,7 +9280,7 @@
           <w:szCs w:val="28"/>
         </w:rPr>
       </w:pPr>
-      <w:bookmarkStart w:id="11" w:name="_Toc23961106"/>
+      <w:bookmarkStart w:id="10" w:name="_Toc23961106"/>
       <w:proofErr w:type="spellStart"/>
       <w:r>
         <w:rPr>
@@ -9328,7 +9326,7 @@
         </w:rPr>
         <w:t>6</w:t>
       </w:r>
-      <w:bookmarkEnd w:id="11"/>
+      <w:bookmarkEnd w:id="10"/>
       <w:r>
         <w:rPr>
           <w:sz w:val="28"/>
@@ -9656,7 +9654,7 @@
           <w:szCs w:val="28"/>
         </w:rPr>
       </w:pPr>
-      <w:bookmarkStart w:id="12" w:name="_Toc23961107"/>
+      <w:bookmarkStart w:id="11" w:name="_Toc23961107"/>
       <w:proofErr w:type="spellStart"/>
       <w:r>
         <w:rPr>
@@ -9702,7 +9700,7 @@
         </w:rPr>
         <w:t>7</w:t>
       </w:r>
-      <w:bookmarkEnd w:id="12"/>
+      <w:bookmarkEnd w:id="11"/>
       <w:r>
         <w:rPr>
           <w:sz w:val="28"/>
@@ -9787,7 +9785,7 @@
           <w:szCs w:val="28"/>
         </w:rPr>
       </w:pPr>
-      <w:bookmarkStart w:id="13" w:name="_Toc23961108"/>
+      <w:bookmarkStart w:id="12" w:name="_Toc23961108"/>
       <w:proofErr w:type="spellStart"/>
       <w:r>
         <w:rPr>
@@ -9833,7 +9831,7 @@
         </w:rPr>
         <w:t>8</w:t>
       </w:r>
-      <w:bookmarkEnd w:id="13"/>
+      <w:bookmarkEnd w:id="12"/>
       <w:r>
         <w:rPr>
           <w:sz w:val="28"/>
@@ -9971,7 +9969,7 @@
           <w:szCs w:val="28"/>
         </w:rPr>
       </w:pPr>
-      <w:bookmarkStart w:id="14" w:name="_Toc23961109"/>
+      <w:bookmarkStart w:id="13" w:name="_Toc23961109"/>
       <w:proofErr w:type="spellStart"/>
       <w:r>
         <w:rPr>
@@ -10017,7 +10015,7 @@
         </w:rPr>
         <w:t>9</w:t>
       </w:r>
-      <w:bookmarkEnd w:id="14"/>
+      <w:bookmarkEnd w:id="13"/>
       <w:r>
         <w:rPr>
           <w:sz w:val="28"/>
@@ -10038,7 +10036,7 @@
           <w:u w:val="single"/>
         </w:rPr>
       </w:pPr>
-      <w:bookmarkStart w:id="15" w:name="_Toc23951781"/>
+      <w:bookmarkStart w:id="14" w:name="_Toc23951781"/>
       <w:r>
         <w:rPr>
           <w:rFonts w:ascii="Times New Roman" w:hAnsi="Times New Roman" w:cs="Times New Roman"/>
@@ -10098,7 +10096,7 @@
         </w:rPr>
         <w:t xml:space="preserve"> React JS</w:t>
       </w:r>
-      <w:bookmarkEnd w:id="15"/>
+      <w:bookmarkEnd w:id="14"/>
     </w:p>
     <w:p>
       <w:pPr>
@@ -10377,7 +10375,7 @@
           <w:szCs w:val="28"/>
         </w:rPr>
       </w:pPr>
-      <w:bookmarkStart w:id="16" w:name="_Toc23961110"/>
+      <w:bookmarkStart w:id="15" w:name="_Toc23961110"/>
       <w:proofErr w:type="spellStart"/>
       <w:r>
         <w:rPr>
@@ -10423,7 +10421,7 @@
         </w:rPr>
         <w:t>10</w:t>
       </w:r>
-      <w:bookmarkEnd w:id="16"/>
+      <w:bookmarkEnd w:id="15"/>
       <w:r>
         <w:rPr>
           <w:sz w:val="28"/>
@@ -11017,7 +11015,7 @@
           <w:szCs w:val="28"/>
         </w:rPr>
       </w:pPr>
-      <w:bookmarkStart w:id="17" w:name="_Toc23961111"/>
+      <w:bookmarkStart w:id="16" w:name="_Toc23961111"/>
       <w:proofErr w:type="spellStart"/>
       <w:r>
         <w:rPr>
@@ -11063,7 +11061,7 @@
         </w:rPr>
         <w:t>11</w:t>
       </w:r>
-      <w:bookmarkEnd w:id="17"/>
+      <w:bookmarkEnd w:id="16"/>
       <w:r>
         <w:rPr>
           <w:sz w:val="28"/>
@@ -11242,7 +11240,7 @@
           <w:szCs w:val="28"/>
         </w:rPr>
       </w:pPr>
-      <w:bookmarkStart w:id="18" w:name="_Toc23961112"/>
+      <w:bookmarkStart w:id="17" w:name="_Toc23961112"/>
       <w:proofErr w:type="spellStart"/>
       <w:r>
         <w:rPr>
@@ -11288,7 +11286,7 @@
         </w:rPr>
         <w:t>12</w:t>
       </w:r>
-      <w:bookmarkEnd w:id="18"/>
+      <w:bookmarkEnd w:id="17"/>
       <w:r>
         <w:rPr>
           <w:sz w:val="28"/>
@@ -11333,7 +11331,7 @@
           <w:u w:val="single"/>
         </w:rPr>
       </w:pPr>
-      <w:bookmarkStart w:id="19" w:name="_Toc23951782"/>
+      <w:bookmarkStart w:id="18" w:name="_Toc23951782"/>
       <w:r>
         <w:rPr>
           <w:rFonts w:ascii="Times New Roman" w:hAnsi="Times New Roman" w:cs="Times New Roman"/>
@@ -11405,7 +11403,7 @@
         </w:rPr>
         <w:t>ReactJS</w:t>
       </w:r>
-      <w:bookmarkEnd w:id="19"/>
+      <w:bookmarkEnd w:id="18"/>
       <w:proofErr w:type="spellEnd"/>
     </w:p>
     <w:p>
@@ -11796,7 +11794,7 @@
           <w:szCs w:val="28"/>
         </w:rPr>
       </w:pPr>
-      <w:bookmarkStart w:id="20" w:name="_Toc23961113"/>
+      <w:bookmarkStart w:id="19" w:name="_Toc23961113"/>
       <w:proofErr w:type="spellStart"/>
       <w:r>
         <w:rPr>
@@ -11842,7 +11840,7 @@
         </w:rPr>
         <w:t>13</w:t>
       </w:r>
-      <w:bookmarkEnd w:id="20"/>
+      <w:bookmarkEnd w:id="19"/>
       <w:r>
         <w:rPr>
           <w:sz w:val="28"/>
@@ -11964,7 +11962,7 @@
           <w:szCs w:val="28"/>
         </w:rPr>
       </w:pPr>
-      <w:bookmarkStart w:id="21" w:name="_Toc23961114"/>
+      <w:bookmarkStart w:id="20" w:name="_Toc23961114"/>
       <w:proofErr w:type="spellStart"/>
       <w:r>
         <w:rPr>
@@ -12010,7 +12008,7 @@
         </w:rPr>
         <w:t>14</w:t>
       </w:r>
-      <w:bookmarkEnd w:id="21"/>
+      <w:bookmarkEnd w:id="20"/>
       <w:r>
         <w:rPr>
           <w:sz w:val="28"/>
@@ -12521,7 +12519,7 @@
           <w:szCs w:val="28"/>
         </w:rPr>
       </w:pPr>
-      <w:bookmarkStart w:id="22" w:name="_Toc23961115"/>
+      <w:bookmarkStart w:id="21" w:name="_Toc23961115"/>
       <w:proofErr w:type="spellStart"/>
       <w:r>
         <w:rPr>
@@ -12567,7 +12565,7 @@
         </w:rPr>
         <w:t>15</w:t>
       </w:r>
-      <w:bookmarkEnd w:id="22"/>
+      <w:bookmarkEnd w:id="21"/>
       <w:r>
         <w:rPr>
           <w:sz w:val="28"/>
@@ -12783,7 +12781,7 @@
           <w:szCs w:val="28"/>
         </w:rPr>
       </w:pPr>
-      <w:bookmarkStart w:id="23" w:name="_Toc23961116"/>
+      <w:bookmarkStart w:id="22" w:name="_Toc23961116"/>
       <w:proofErr w:type="spellStart"/>
       <w:r>
         <w:rPr>
@@ -12829,7 +12827,7 @@
         </w:rPr>
         <w:t>16</w:t>
       </w:r>
-      <w:bookmarkEnd w:id="23"/>
+      <w:bookmarkEnd w:id="22"/>
       <w:r>
         <w:rPr>
           <w:sz w:val="28"/>
@@ -12858,7 +12856,7 @@
           <w:u w:val="single"/>
         </w:rPr>
       </w:pPr>
-      <w:bookmarkStart w:id="24" w:name="_Toc23951783"/>
+      <w:bookmarkStart w:id="23" w:name="_Toc23951783"/>
       <w:r>
         <w:rPr>
           <w:rFonts w:ascii="Times New Roman" w:hAnsi="Times New Roman" w:cs="Times New Roman"/>
@@ -12894,7 +12892,7 @@
         </w:rPr>
         <w:t xml:space="preserve"> React JS:</w:t>
       </w:r>
-      <w:bookmarkEnd w:id="24"/>
+      <w:bookmarkEnd w:id="23"/>
     </w:p>
     <w:p>
       <w:pPr>
@@ -13078,7 +13076,7 @@
           <w:szCs w:val="28"/>
         </w:rPr>
       </w:pPr>
-      <w:bookmarkStart w:id="25" w:name="_Toc23961117"/>
+      <w:bookmarkStart w:id="24" w:name="_Toc23961117"/>
       <w:proofErr w:type="spellStart"/>
       <w:r>
         <w:rPr>
@@ -13124,7 +13122,7 @@
         </w:rPr>
         <w:t>17</w:t>
       </w:r>
-      <w:bookmarkEnd w:id="25"/>
+      <w:bookmarkEnd w:id="24"/>
       <w:r>
         <w:rPr>
           <w:sz w:val="28"/>
@@ -13306,7 +13304,7 @@
           <w:szCs w:val="28"/>
         </w:rPr>
       </w:pPr>
-      <w:bookmarkStart w:id="26" w:name="_Toc23961118"/>
+      <w:bookmarkStart w:id="25" w:name="_Toc23961118"/>
       <w:proofErr w:type="spellStart"/>
       <w:r>
         <w:rPr>
@@ -13352,7 +13350,7 @@
         </w:rPr>
         <w:t>18</w:t>
       </w:r>
-      <w:bookmarkEnd w:id="26"/>
+      <w:bookmarkEnd w:id="25"/>
       <w:r>
         <w:rPr>
           <w:sz w:val="28"/>
@@ -13479,7 +13477,7 @@
           <w:szCs w:val="28"/>
         </w:rPr>
       </w:pPr>
-      <w:bookmarkStart w:id="27" w:name="_Toc23961119"/>
+      <w:bookmarkStart w:id="26" w:name="_Toc23961119"/>
       <w:proofErr w:type="spellStart"/>
       <w:r>
         <w:rPr>
@@ -13525,7 +13523,7 @@
         </w:rPr>
         <w:t>19</w:t>
       </w:r>
-      <w:bookmarkEnd w:id="27"/>
+      <w:bookmarkEnd w:id="26"/>
       <w:r>
         <w:rPr>
           <w:sz w:val="28"/>
@@ -13562,7 +13560,7 @@
           <w:u w:val="single"/>
         </w:rPr>
       </w:pPr>
-      <w:bookmarkStart w:id="28" w:name="_Toc23951784"/>
+      <w:bookmarkStart w:id="27" w:name="_Toc23951784"/>
       <w:r>
         <w:rPr>
           <w:rFonts w:ascii="Times New Roman" w:hAnsi="Times New Roman" w:cs="Times New Roman"/>
@@ -13599,7 +13597,7 @@
         </w:rPr>
         <w:t xml:space="preserve"> React JS:</w:t>
       </w:r>
-      <w:bookmarkEnd w:id="28"/>
+      <w:bookmarkEnd w:id="27"/>
     </w:p>
     <w:p>
       <w:pPr>
@@ -13751,7 +13749,7 @@
           <w:szCs w:val="28"/>
         </w:rPr>
       </w:pPr>
-      <w:bookmarkStart w:id="29" w:name="_Toc23961120"/>
+      <w:bookmarkStart w:id="28" w:name="_Toc23961120"/>
       <w:proofErr w:type="spellStart"/>
       <w:r>
         <w:rPr>
@@ -13797,7 +13795,7 @@
         </w:rPr>
         <w:t>20</w:t>
       </w:r>
-      <w:bookmarkEnd w:id="29"/>
+      <w:bookmarkEnd w:id="28"/>
       <w:r>
         <w:rPr>
           <w:sz w:val="28"/>
@@ -14292,7 +14290,7 @@
           <w:szCs w:val="28"/>
         </w:rPr>
       </w:pPr>
-      <w:bookmarkStart w:id="30" w:name="_Toc23961121"/>
+      <w:bookmarkStart w:id="29" w:name="_Toc23961121"/>
       <w:proofErr w:type="spellStart"/>
       <w:r>
         <w:rPr>
@@ -14338,7 +14336,7 @@
         </w:rPr>
         <w:t>21</w:t>
       </w:r>
-      <w:bookmarkEnd w:id="30"/>
+      <w:bookmarkEnd w:id="29"/>
       <w:r>
         <w:rPr>
           <w:sz w:val="28"/>
@@ -14359,7 +14357,7 @@
           <w:u w:val="single"/>
         </w:rPr>
       </w:pPr>
-      <w:bookmarkStart w:id="31" w:name="_Toc23951785"/>
+      <w:bookmarkStart w:id="30" w:name="_Toc23951785"/>
       <w:proofErr w:type="spellStart"/>
       <w:r>
         <w:rPr>
@@ -14480,7 +14478,7 @@
         </w:rPr>
         <w:t xml:space="preserve"> button:</w:t>
       </w:r>
-      <w:bookmarkEnd w:id="31"/>
+      <w:bookmarkEnd w:id="30"/>
     </w:p>
     <w:p>
       <w:pPr>
@@ -14815,7 +14813,7 @@
           <w:szCs w:val="28"/>
         </w:rPr>
       </w:pPr>
-      <w:bookmarkStart w:id="32" w:name="_Toc23961122"/>
+      <w:bookmarkStart w:id="31" w:name="_Toc23961122"/>
       <w:proofErr w:type="spellStart"/>
       <w:r>
         <w:rPr>
@@ -14861,7 +14859,7 @@
         </w:rPr>
         <w:t>22</w:t>
       </w:r>
-      <w:bookmarkEnd w:id="32"/>
+      <w:bookmarkEnd w:id="31"/>
       <w:r>
         <w:rPr>
           <w:sz w:val="28"/>
@@ -15166,7 +15164,7 @@
           <w:szCs w:val="28"/>
         </w:rPr>
       </w:pPr>
-      <w:bookmarkStart w:id="33" w:name="_Toc23961123"/>
+      <w:bookmarkStart w:id="32" w:name="_Toc23961123"/>
       <w:proofErr w:type="spellStart"/>
       <w:r>
         <w:rPr>
@@ -15212,7 +15210,7 @@
         </w:rPr>
         <w:t>23</w:t>
       </w:r>
-      <w:bookmarkEnd w:id="33"/>
+      <w:bookmarkEnd w:id="32"/>
       <w:r>
         <w:rPr>
           <w:sz w:val="28"/>
@@ -15241,7 +15239,7 @@
           <w:u w:val="single"/>
         </w:rPr>
       </w:pPr>
-      <w:bookmarkStart w:id="34" w:name="_Toc23951786"/>
+      <w:bookmarkStart w:id="33" w:name="_Toc23951786"/>
       <w:r>
         <w:rPr>
           <w:rFonts w:ascii="Times New Roman" w:hAnsi="Times New Roman" w:cs="Times New Roman"/>
@@ -15301,7 +15299,7 @@
         </w:rPr>
         <w:t xml:space="preserve"> React JS</w:t>
       </w:r>
-      <w:bookmarkEnd w:id="34"/>
+      <w:bookmarkEnd w:id="33"/>
     </w:p>
     <w:p>
       <w:pPr>
@@ -15428,7 +15426,7 @@
           <w:szCs w:val="28"/>
         </w:rPr>
       </w:pPr>
-      <w:bookmarkStart w:id="35" w:name="_Toc23961124"/>
+      <w:bookmarkStart w:id="34" w:name="_Toc23961124"/>
       <w:proofErr w:type="spellStart"/>
       <w:r>
         <w:rPr>
@@ -15474,7 +15472,7 @@
         </w:rPr>
         <w:t>24</w:t>
       </w:r>
-      <w:bookmarkEnd w:id="35"/>
+      <w:bookmarkEnd w:id="34"/>
       <w:r>
         <w:rPr>
           <w:sz w:val="28"/>
@@ -15817,7 +15815,7 @@
           <w:szCs w:val="28"/>
         </w:rPr>
       </w:pPr>
-      <w:bookmarkStart w:id="36" w:name="_Toc23961125"/>
+      <w:bookmarkStart w:id="35" w:name="_Toc23961125"/>
       <w:proofErr w:type="spellStart"/>
       <w:r>
         <w:rPr>
@@ -15863,7 +15861,7 @@
         </w:rPr>
         <w:t>25</w:t>
       </w:r>
-      <w:bookmarkEnd w:id="36"/>
+      <w:bookmarkEnd w:id="35"/>
       <w:r>
         <w:rPr>
           <w:sz w:val="28"/>
@@ -16108,7 +16106,7 @@
           <w:szCs w:val="28"/>
         </w:rPr>
       </w:pPr>
-      <w:bookmarkStart w:id="37" w:name="_Toc23961126"/>
+      <w:bookmarkStart w:id="36" w:name="_Toc23961126"/>
       <w:proofErr w:type="spellStart"/>
       <w:r>
         <w:rPr>
@@ -16154,7 +16152,7 @@
         </w:rPr>
         <w:t>26</w:t>
       </w:r>
-      <w:bookmarkEnd w:id="37"/>
+      <w:bookmarkEnd w:id="36"/>
       <w:r>
         <w:rPr>
           <w:sz w:val="28"/>
@@ -16536,7 +16534,7 @@
           <w:szCs w:val="28"/>
         </w:rPr>
       </w:pPr>
-      <w:bookmarkStart w:id="38" w:name="_Toc23961127"/>
+      <w:bookmarkStart w:id="37" w:name="_Toc23961127"/>
       <w:proofErr w:type="spellStart"/>
       <w:r>
         <w:rPr>
@@ -16582,7 +16580,7 @@
         </w:rPr>
         <w:t>27</w:t>
       </w:r>
-      <w:bookmarkEnd w:id="38"/>
+      <w:bookmarkEnd w:id="37"/>
       <w:r>
         <w:rPr>
           <w:sz w:val="28"/>
@@ -16704,7 +16702,7 @@
           <w:szCs w:val="28"/>
         </w:rPr>
       </w:pPr>
-      <w:bookmarkStart w:id="39" w:name="_Toc23961128"/>
+      <w:bookmarkStart w:id="38" w:name="_Toc23961128"/>
       <w:proofErr w:type="spellStart"/>
       <w:r>
         <w:rPr>
@@ -16750,7 +16748,7 @@
         </w:rPr>
         <w:t>28</w:t>
       </w:r>
-      <w:bookmarkEnd w:id="39"/>
+      <w:bookmarkEnd w:id="38"/>
       <w:r>
         <w:rPr>
           <w:sz w:val="28"/>
@@ -16780,7 +16778,7 @@
           <w:u w:val="single"/>
         </w:rPr>
       </w:pPr>
-      <w:bookmarkStart w:id="40" w:name="_Toc23951787"/>
+      <w:bookmarkStart w:id="39" w:name="_Toc23951787"/>
       <w:r>
         <w:rPr>
           <w:rFonts w:ascii="Times New Roman" w:hAnsi="Times New Roman" w:cs="Times New Roman"/>
@@ -16925,7 +16923,7 @@
         </w:rPr>
         <w:t>dụng</w:t>
       </w:r>
-      <w:bookmarkEnd w:id="40"/>
+      <w:bookmarkEnd w:id="39"/>
       <w:proofErr w:type="spellEnd"/>
     </w:p>
     <w:p>
@@ -17282,7 +17280,7 @@
           <w:szCs w:val="28"/>
         </w:rPr>
       </w:pPr>
-      <w:bookmarkStart w:id="41" w:name="_Toc23961129"/>
+      <w:bookmarkStart w:id="40" w:name="_Toc23961129"/>
       <w:proofErr w:type="spellStart"/>
       <w:r>
         <w:rPr>
@@ -17328,7 +17326,7 @@
         </w:rPr>
         <w:t>29</w:t>
       </w:r>
-      <w:bookmarkEnd w:id="41"/>
+      <w:bookmarkEnd w:id="40"/>
       <w:r>
         <w:rPr>
           <w:sz w:val="28"/>
@@ -17494,7 +17492,7 @@
           <w:szCs w:val="28"/>
         </w:rPr>
       </w:pPr>
-      <w:bookmarkStart w:id="42" w:name="_Toc23961130"/>
+      <w:bookmarkStart w:id="41" w:name="_Toc23961130"/>
       <w:proofErr w:type="spellStart"/>
       <w:r>
         <w:rPr>
@@ -17540,7 +17538,7 @@
         </w:rPr>
         <w:t>30</w:t>
       </w:r>
-      <w:bookmarkEnd w:id="42"/>
+      <w:bookmarkEnd w:id="41"/>
       <w:r>
         <w:rPr>
           <w:sz w:val="28"/>
@@ -17662,7 +17660,7 @@
           <w:szCs w:val="28"/>
         </w:rPr>
       </w:pPr>
-      <w:bookmarkStart w:id="43" w:name="_Toc23961131"/>
+      <w:bookmarkStart w:id="42" w:name="_Toc23961131"/>
       <w:proofErr w:type="spellStart"/>
       <w:r>
         <w:rPr>
@@ -17708,7 +17706,7 @@
         </w:rPr>
         <w:t>31</w:t>
       </w:r>
-      <w:bookmarkEnd w:id="43"/>
+      <w:bookmarkEnd w:id="42"/>
       <w:r>
         <w:rPr>
           <w:sz w:val="28"/>
@@ -17868,7 +17866,7 @@
           <w:szCs w:val="32"/>
         </w:rPr>
       </w:pPr>
-      <w:bookmarkStart w:id="44" w:name="_Toc23961132"/>
+      <w:bookmarkStart w:id="43" w:name="_Toc23961132"/>
       <w:proofErr w:type="spellStart"/>
       <w:r>
         <w:t>H</w:t>
@@ -17917,7 +17915,7 @@
         </w:rPr>
         <w:t>32</w:t>
       </w:r>
-      <w:bookmarkEnd w:id="44"/>
+      <w:bookmarkEnd w:id="43"/>
       <w:r>
         <w:rPr>
           <w:sz w:val="28"/>
@@ -17946,7 +17944,7 @@
           <w:u w:val="single"/>
         </w:rPr>
       </w:pPr>
-      <w:bookmarkStart w:id="45" w:name="_Toc23951788"/>
+      <w:bookmarkStart w:id="44" w:name="_Toc23951788"/>
       <w:proofErr w:type="spellStart"/>
       <w:r>
         <w:rPr>
@@ -18043,7 +18041,7 @@
         </w:rPr>
         <w:t xml:space="preserve"> React JS</w:t>
       </w:r>
-      <w:bookmarkEnd w:id="45"/>
+      <w:bookmarkEnd w:id="44"/>
     </w:p>
     <w:p>
       <w:pPr>
@@ -18181,7 +18179,7 @@
           <w:szCs w:val="28"/>
         </w:rPr>
       </w:pPr>
-      <w:bookmarkStart w:id="46" w:name="_Toc23961133"/>
+      <w:bookmarkStart w:id="45" w:name="_Toc23961133"/>
       <w:proofErr w:type="spellStart"/>
       <w:r>
         <w:rPr>
@@ -18227,7 +18225,7 @@
         </w:rPr>
         <w:t>33</w:t>
       </w:r>
-      <w:bookmarkEnd w:id="46"/>
+      <w:bookmarkEnd w:id="45"/>
       <w:r>
         <w:rPr>
           <w:sz w:val="28"/>
@@ -18264,7 +18262,7 @@
           <w:u w:val="single"/>
         </w:rPr>
       </w:pPr>
-      <w:bookmarkStart w:id="47" w:name="_Toc23951789"/>
+      <w:bookmarkStart w:id="46" w:name="_Toc23951789"/>
       <w:proofErr w:type="spellStart"/>
       <w:r>
         <w:rPr>
@@ -18337,7 +18335,7 @@
         </w:rPr>
         <w:t xml:space="preserve"> React JS</w:t>
       </w:r>
-      <w:bookmarkEnd w:id="47"/>
+      <w:bookmarkEnd w:id="46"/>
     </w:p>
     <w:p>
       <w:pPr>
@@ -18506,7 +18504,7 @@
           <w:szCs w:val="28"/>
         </w:rPr>
       </w:pPr>
-      <w:bookmarkStart w:id="48" w:name="_Toc23961134"/>
+      <w:bookmarkStart w:id="47" w:name="_Toc23961134"/>
       <w:proofErr w:type="spellStart"/>
       <w:r>
         <w:rPr>
@@ -18552,7 +18550,7 @@
         </w:rPr>
         <w:t>34</w:t>
       </w:r>
-      <w:bookmarkEnd w:id="48"/>
+      <w:bookmarkEnd w:id="47"/>
       <w:r>
         <w:rPr>
           <w:sz w:val="28"/>
@@ -18677,7 +18675,7 @@
           <w:szCs w:val="36"/>
         </w:rPr>
       </w:pPr>
-      <w:bookmarkStart w:id="49" w:name="_Toc23951790"/>
+      <w:bookmarkStart w:id="48" w:name="_Toc23951790"/>
       <w:proofErr w:type="spellStart"/>
       <w:r>
         <w:rPr>
@@ -18843,7 +18841,7 @@
         </w:rPr>
         <w:t>Github</w:t>
       </w:r>
-      <w:bookmarkEnd w:id="49"/>
+      <w:bookmarkEnd w:id="48"/>
       <w:proofErr w:type="spellEnd"/>
     </w:p>
     <w:p>
@@ -19023,7 +19021,7 @@
           <w:szCs w:val="28"/>
         </w:rPr>
       </w:pPr>
-      <w:bookmarkStart w:id="50" w:name="_Toc23961135"/>
+      <w:bookmarkStart w:id="49" w:name="_Toc23961135"/>
       <w:proofErr w:type="spellStart"/>
       <w:r>
         <w:rPr>
@@ -19069,7 +19067,7 @@
         </w:rPr>
         <w:t>35</w:t>
       </w:r>
-      <w:bookmarkEnd w:id="50"/>
+      <w:bookmarkEnd w:id="49"/>
       <w:r>
         <w:rPr>
           <w:sz w:val="28"/>
@@ -19183,7 +19181,7 @@
           <w:szCs w:val="28"/>
         </w:rPr>
       </w:pPr>
-      <w:bookmarkStart w:id="51" w:name="_Toc23961136"/>
+      <w:bookmarkStart w:id="50" w:name="_Toc23961136"/>
       <w:proofErr w:type="spellStart"/>
       <w:r>
         <w:rPr>
@@ -19229,7 +19227,7 @@
         </w:rPr>
         <w:t>36</w:t>
       </w:r>
-      <w:bookmarkEnd w:id="51"/>
+      <w:bookmarkEnd w:id="50"/>
       <w:r>
         <w:rPr>
           <w:sz w:val="28"/>
@@ -19423,7 +19421,7 @@
           <w:szCs w:val="28"/>
         </w:rPr>
       </w:pPr>
-      <w:bookmarkStart w:id="52" w:name="_Toc23961137"/>
+      <w:bookmarkStart w:id="51" w:name="_Toc23961137"/>
       <w:proofErr w:type="spellStart"/>
       <w:r>
         <w:rPr>
@@ -19469,7 +19467,7 @@
         </w:rPr>
         <w:t>37</w:t>
       </w:r>
-      <w:bookmarkEnd w:id="52"/>
+      <w:bookmarkEnd w:id="51"/>
       <w:r>
         <w:rPr>
           <w:sz w:val="28"/>
@@ -19623,7 +19621,7 @@
           <w:szCs w:val="28"/>
         </w:rPr>
       </w:pPr>
-      <w:bookmarkStart w:id="53" w:name="_Toc23961138"/>
+      <w:bookmarkStart w:id="52" w:name="_Toc23961138"/>
       <w:proofErr w:type="spellStart"/>
       <w:r>
         <w:rPr>
@@ -19669,7 +19667,7 @@
         </w:rPr>
         <w:t>38</w:t>
       </w:r>
-      <w:bookmarkEnd w:id="53"/>
+      <w:bookmarkEnd w:id="52"/>
       <w:r>
         <w:rPr>
           <w:sz w:val="28"/>
@@ -19898,7 +19896,7 @@
           <w:szCs w:val="28"/>
         </w:rPr>
       </w:pPr>
-      <w:bookmarkStart w:id="54" w:name="_Toc23961139"/>
+      <w:bookmarkStart w:id="53" w:name="_Toc23961139"/>
       <w:proofErr w:type="spellStart"/>
       <w:r>
         <w:rPr>
@@ -19944,7 +19942,7 @@
         </w:rPr>
         <w:t>39</w:t>
       </w:r>
-      <w:bookmarkEnd w:id="54"/>
+      <w:bookmarkEnd w:id="53"/>
       <w:r>
         <w:rPr>
           <w:sz w:val="28"/>
@@ -20127,7 +20125,7 @@
           <w:szCs w:val="28"/>
         </w:rPr>
       </w:pPr>
-      <w:bookmarkStart w:id="55" w:name="_Toc23961140"/>
+      <w:bookmarkStart w:id="54" w:name="_Toc23961140"/>
       <w:proofErr w:type="spellStart"/>
       <w:r>
         <w:rPr>
@@ -20173,7 +20171,7 @@
         </w:rPr>
         <w:t>40</w:t>
       </w:r>
-      <w:bookmarkEnd w:id="55"/>
+      <w:bookmarkEnd w:id="54"/>
       <w:r>
         <w:rPr>
           <w:sz w:val="28"/>
@@ -20389,7 +20387,7 @@
           <w:szCs w:val="28"/>
         </w:rPr>
       </w:pPr>
-      <w:bookmarkStart w:id="56" w:name="_Toc23961141"/>
+      <w:bookmarkStart w:id="55" w:name="_Toc23961141"/>
       <w:proofErr w:type="spellStart"/>
       <w:r>
         <w:rPr>
@@ -20435,7 +20433,7 @@
         </w:rPr>
         <w:t>41</w:t>
       </w:r>
-      <w:bookmarkEnd w:id="56"/>
+      <w:bookmarkEnd w:id="55"/>
       <w:r>
         <w:rPr>
           <w:sz w:val="28"/>
@@ -20610,7 +20608,7 @@
           <w:szCs w:val="28"/>
         </w:rPr>
       </w:pPr>
-      <w:bookmarkStart w:id="57" w:name="_Toc23961142"/>
+      <w:bookmarkStart w:id="56" w:name="_Toc23961142"/>
       <w:proofErr w:type="spellStart"/>
       <w:r>
         <w:rPr>
@@ -20656,7 +20654,7 @@
         </w:rPr>
         <w:t>42</w:t>
       </w:r>
-      <w:bookmarkEnd w:id="57"/>
+      <w:bookmarkEnd w:id="56"/>
       <w:r>
         <w:rPr>
           <w:sz w:val="28"/>
@@ -20793,7 +20791,7 @@
           <w:szCs w:val="28"/>
         </w:rPr>
       </w:pPr>
-      <w:bookmarkStart w:id="58" w:name="_Toc23961143"/>
+      <w:bookmarkStart w:id="57" w:name="_Toc23961143"/>
       <w:proofErr w:type="spellStart"/>
       <w:r>
         <w:rPr>
@@ -20845,7 +20843,7 @@
         </w:rPr>
         <w:t>43</w:t>
       </w:r>
-      <w:bookmarkEnd w:id="58"/>
+      <w:bookmarkEnd w:id="57"/>
       <w:r>
         <w:rPr>
           <w:rFonts w:cs="Times New Roman"/>
@@ -21123,7 +21121,7 @@
           <w:szCs w:val="28"/>
         </w:rPr>
       </w:pPr>
-      <w:bookmarkStart w:id="59" w:name="_Toc23961144"/>
+      <w:bookmarkStart w:id="58" w:name="_Toc23961144"/>
       <w:proofErr w:type="spellStart"/>
       <w:r>
         <w:rPr>
@@ -21169,7 +21167,7 @@
         </w:rPr>
         <w:t>44</w:t>
       </w:r>
-      <w:bookmarkEnd w:id="59"/>
+      <w:bookmarkEnd w:id="58"/>
       <w:r>
         <w:rPr>
           <w:sz w:val="28"/>
@@ -21199,6 +21197,15 @@
       <w:r>
         <w:t xml:space="preserve">: </w:t>
       </w:r>
+    </w:p>
+    <w:p>
+      <w:pPr>
+        <w:pStyle w:val="ListParagraph"/>
+        <w:numPr>
+          <w:ilvl w:val="0"/>
+          <w:numId w:val="4"/>
+        </w:numPr>
+      </w:pPr>
       <w:proofErr w:type="spellStart"/>
       <w:r>
         <w:t>Để</w:t>
@@ -21632,6 +21639,170 @@
         <w:t>.</w:t>
       </w:r>
     </w:p>
+    <w:p>
+      <w:pPr>
+        <w:pStyle w:val="ListParagraph"/>
+        <w:numPr>
+          <w:ilvl w:val="0"/>
+          <w:numId w:val="4"/>
+        </w:numPr>
+      </w:pPr>
+      <w:proofErr w:type="spellStart"/>
+      <w:r>
+        <w:t>Thuộc</w:t>
+      </w:r>
+      <w:proofErr w:type="spellEnd"/>
+      <w:r>
+        <w:t xml:space="preserve"> </w:t>
+      </w:r>
+      <w:proofErr w:type="spellStart"/>
+      <w:r>
+        <w:t>tính</w:t>
+      </w:r>
+      <w:proofErr w:type="spellEnd"/>
+      <w:r>
+        <w:t xml:space="preserve"> </w:t>
+      </w:r>
+      <w:proofErr w:type="spellStart"/>
+      <w:r>
+        <w:t>của</w:t>
+      </w:r>
+      <w:proofErr w:type="spellEnd"/>
+      <w:r>
+        <w:t xml:space="preserve"> </w:t>
+      </w:r>
+      <w:proofErr w:type="spellStart"/>
+      <w:r>
+        <w:t>thẻ</w:t>
+      </w:r>
+      <w:proofErr w:type="spellEnd"/>
+      <w:r>
+        <w:t xml:space="preserve"> </w:t>
+      </w:r>
+      <w:proofErr w:type="spellStart"/>
+      <w:r>
+        <w:t>img</w:t>
+      </w:r>
+      <w:proofErr w:type="spellEnd"/>
+      <w:r>
+        <w:t xml:space="preserve"> </w:t>
+      </w:r>
+      <w:proofErr w:type="spellStart"/>
+      <w:r>
+        <w:t>phải</w:t>
+      </w:r>
+      <w:proofErr w:type="spellEnd"/>
+      <w:r>
+        <w:t xml:space="preserve"> </w:t>
+      </w:r>
+      <w:proofErr w:type="spellStart"/>
+      <w:r>
+        <w:t>có</w:t>
+      </w:r>
+      <w:proofErr w:type="spellEnd"/>
+      <w:r>
+        <w:t xml:space="preserve"> </w:t>
+      </w:r>
+      <w:proofErr w:type="spellStart"/>
+      <w:r>
+        <w:t>thêm</w:t>
+      </w:r>
+      <w:proofErr w:type="spellEnd"/>
+      <w:r>
+        <w:t xml:space="preserve"> </w:t>
+      </w:r>
+      <w:proofErr w:type="spellStart"/>
+      <w:r>
+        <w:t>phần</w:t>
+      </w:r>
+      <w:proofErr w:type="spellEnd"/>
+      <w:r>
+        <w:t xml:space="preserve"> </w:t>
+      </w:r>
+      <w:proofErr w:type="spellStart"/>
+      <w:r>
+        <w:t>tử</w:t>
+      </w:r>
+      <w:proofErr w:type="spellEnd"/>
+      <w:r>
+        <w:t xml:space="preserve"> alt=” ”. </w:t>
+      </w:r>
+      <w:proofErr w:type="spellStart"/>
+      <w:r>
+        <w:t>Nếu</w:t>
+      </w:r>
+      <w:proofErr w:type="spellEnd"/>
+      <w:r>
+        <w:t xml:space="preserve"> </w:t>
+      </w:r>
+      <w:proofErr w:type="spellStart"/>
+      <w:r>
+        <w:t>không</w:t>
+      </w:r>
+      <w:proofErr w:type="spellEnd"/>
+      <w:r>
+        <w:t xml:space="preserve"> </w:t>
+      </w:r>
+      <w:proofErr w:type="spellStart"/>
+      <w:r>
+        <w:t>trong</w:t>
+      </w:r>
+      <w:proofErr w:type="spellEnd"/>
+      <w:r>
+        <w:t xml:space="preserve"> </w:t>
+      </w:r>
+      <w:proofErr w:type="spellStart"/>
+      <w:r>
+        <w:t>quá</w:t>
+      </w:r>
+      <w:proofErr w:type="spellEnd"/>
+      <w:r>
+        <w:t xml:space="preserve"> </w:t>
+      </w:r>
+      <w:proofErr w:type="spellStart"/>
+      <w:r>
+        <w:t>trình</w:t>
+      </w:r>
+      <w:proofErr w:type="spellEnd"/>
+      <w:r>
+        <w:t xml:space="preserve"> deploy project </w:t>
+      </w:r>
+      <w:proofErr w:type="spellStart"/>
+      <w:r>
+        <w:t>có</w:t>
+      </w:r>
+      <w:proofErr w:type="spellEnd"/>
+      <w:r>
+        <w:t xml:space="preserve"> </w:t>
+      </w:r>
+      <w:proofErr w:type="spellStart"/>
+      <w:r>
+        <w:t>thể</w:t>
+      </w:r>
+      <w:proofErr w:type="spellEnd"/>
+      <w:r>
+        <w:t xml:space="preserve"> </w:t>
+      </w:r>
+      <w:proofErr w:type="spellStart"/>
+      <w:r>
+        <w:t>bị</w:t>
+      </w:r>
+      <w:proofErr w:type="spellEnd"/>
+      <w:r>
+        <w:t xml:space="preserve"> </w:t>
+      </w:r>
+      <w:proofErr w:type="spellStart"/>
+      <w:r>
+        <w:t>lỗi</w:t>
+      </w:r>
+      <w:proofErr w:type="spellEnd"/>
+      <w:r>
+        <w:t>.</w:t>
+      </w:r>
+      <w:bookmarkStart w:id="59" w:name="_GoBack"/>
+      <w:bookmarkEnd w:id="59"/>
+    </w:p>
+    <w:p/>
     <w:p>
       <w:pPr>
         <w:rPr>
@@ -21712,7 +21883,7 @@
           <w:rPr>
             <w:noProof/>
           </w:rPr>
-          <w:t>28</w:t>
+          <w:t>29</w:t>
         </w:r>
         <w:r>
           <w:rPr>
@@ -23290,7 +23461,7 @@
 </file>
 
 <file path=customXml/itemProps1.xml><?xml version="1.0" encoding="utf-8"?>
-<ds:datastoreItem xmlns:ds="http://schemas.openxmlformats.org/officeDocument/2006/customXml" ds:itemID="{5A6EFF80-D559-40F7-B8DD-02FBB6787925}">
+<ds:datastoreItem xmlns:ds="http://schemas.openxmlformats.org/officeDocument/2006/customXml" ds:itemID="{8FC612BE-1171-4674-BF3A-A96B4E7498A6}">
   <ds:schemaRefs>
     <ds:schemaRef ds:uri="http://schemas.openxmlformats.org/officeDocument/2006/bibliography"/>
   </ds:schemaRefs>

</xml_diff>